<commit_message>
perchè vuoi sempre un messaggio?
</commit_message>
<xml_diff>
--- a/Robotinho_relazione.docx
+++ b/Robotinho_relazione.docx
@@ -44,16 +44,16 @@
         <w:rPr>
           <w:b/>
           <w:bCs/>
-          <w:sz w:val="24"/>
-          <w:szCs w:val="24"/>
+          <w:sz w:val="28"/>
+          <w:szCs w:val="28"/>
         </w:rPr>
       </w:pPr>
       <w:r>
         <w:rPr>
           <w:b/>
           <w:bCs/>
-          <w:sz w:val="24"/>
-          <w:szCs w:val="24"/>
+          <w:sz w:val="28"/>
+          <w:szCs w:val="28"/>
         </w:rPr>
         <w:t>Componenti del gruppo</w:t>
       </w:r>
@@ -143,1022 +143,888 @@
         <w:rPr>
           <w:b/>
           <w:bCs/>
-          <w:sz w:val="24"/>
-          <w:szCs w:val="24"/>
-        </w:rPr>
-      </w:pPr>
-      <w:r>
-        <w:rPr>
-          <w:b/>
-          <w:bCs/>
-          <w:sz w:val="24"/>
-          <w:szCs w:val="24"/>
-        </w:rPr>
-        <w:t>Class Diagram</w:t>
-      </w:r>
-    </w:p>
-    <w:p>
-      <w:pPr>
-        <w:rPr>
-          <w:i/>
-          <w:iCs/>
-          <w:sz w:val="24"/>
-          <w:szCs w:val="24"/>
-        </w:rPr>
-      </w:pPr>
-      <w:r>
-        <w:rPr>
-          <w:i/>
-          <w:iCs/>
-          <w:sz w:val="24"/>
-          <w:szCs w:val="24"/>
-        </w:rPr>
-        <w:t>Modello:</w:t>
-      </w:r>
-    </w:p>
-    <w:p>
-      <w:pPr>
-        <w:rPr>
-          <w:i/>
-          <w:iCs/>
-          <w:sz w:val="24"/>
-          <w:szCs w:val="24"/>
-        </w:rPr>
-      </w:pPr>
-      <w:r>
-        <w:rPr>
-          <w:i/>
-          <w:iCs/>
-          <w:sz w:val="24"/>
-          <w:szCs w:val="24"/>
-        </w:rPr>
-        <w:t>Classe Astratta Casella:</w:t>
-      </w:r>
-    </w:p>
-    <w:p>
-      <w:pPr>
-        <w:rPr>
-          <w:sz w:val="24"/>
-          <w:szCs w:val="24"/>
-        </w:rPr>
-      </w:pPr>
-      <w:r>
-        <w:rPr>
-          <w:sz w:val="24"/>
-          <w:szCs w:val="24"/>
-        </w:rPr>
-        <w:t xml:space="preserve">La classe Casella è una classe astratta che rappresenta le caselle all’interno della mappa di gioco. Ogni casella ha una posizione e uno stato di visibilità. Questa classe definisce dei metodi per determinare la casella successiva in base a una direzione e per verificare se una casella è attraversabili. </w:t>
-      </w:r>
-    </w:p>
-    <w:p>
-      <w:pPr>
-        <w:rPr>
-          <w:i/>
-          <w:iCs/>
-          <w:sz w:val="24"/>
-          <w:szCs w:val="24"/>
-        </w:rPr>
-      </w:pPr>
-      <w:r>
-        <w:rPr>
-          <w:i/>
-          <w:iCs/>
-          <w:sz w:val="24"/>
-          <w:szCs w:val="24"/>
-        </w:rPr>
-        <w:t>Interfaccia Movable:</w:t>
-      </w:r>
-    </w:p>
-    <w:p>
-      <w:pPr>
-        <w:rPr>
-          <w:sz w:val="24"/>
-          <w:szCs w:val="24"/>
-        </w:rPr>
-      </w:pPr>
-      <w:r>
-        <w:rPr>
-          <w:sz w:val="24"/>
-          <w:szCs w:val="24"/>
-        </w:rPr>
-        <w:t xml:space="preserve">L’interfaccia Movable rappresenta una entità (Robot o Gatto) che può muoversi all’interno della mappa di gioco. </w:t>
-      </w:r>
-      <w:r>
-        <w:rPr>
-          <w:sz w:val="24"/>
-          <w:szCs w:val="24"/>
-        </w:rPr>
-        <w:t>Dichiara</w:t>
-      </w:r>
-      <w:r>
-        <w:rPr>
-          <w:sz w:val="24"/>
-          <w:szCs w:val="24"/>
-        </w:rPr>
-        <w:t xml:space="preserve"> un metodo Avanza che rappresenta l’azione di avanzare di una casella all’interno della mappa. Robot e Gatto implementano questa interfaccia.</w:t>
-      </w:r>
-    </w:p>
-    <w:p>
-      <w:pPr>
-        <w:rPr>
-          <w:i/>
-          <w:iCs/>
-          <w:sz w:val="24"/>
-          <w:szCs w:val="24"/>
-        </w:rPr>
-      </w:pPr>
-      <w:r>
-        <w:rPr>
-          <w:i/>
-          <w:iCs/>
-          <w:sz w:val="24"/>
-          <w:szCs w:val="24"/>
-        </w:rPr>
-        <w:t>Interfaccia Rompibile:</w:t>
-      </w:r>
-    </w:p>
-    <w:p>
-      <w:pPr>
-        <w:rPr>
-          <w:sz w:val="24"/>
-          <w:szCs w:val="24"/>
-        </w:rPr>
-      </w:pPr>
-      <w:r>
-        <w:rPr>
-          <w:sz w:val="24"/>
-          <w:szCs w:val="24"/>
-        </w:rPr>
-        <w:t xml:space="preserve">L’interfaccia Rompibile definisce il comportamento per gli elementi che possono rompersi e perdere acqua durante il gioco. </w:t>
-      </w:r>
-      <w:r>
-        <w:rPr>
-          <w:sz w:val="24"/>
-          <w:szCs w:val="24"/>
-        </w:rPr>
-        <w:t>Dichiara tre metodi che rappresentano l’inizio della perdita d’acqua, l’espansione della perdita e l’interruzione della perdita.</w:t>
-      </w:r>
-    </w:p>
-    <w:p>
-      <w:pPr>
-        <w:rPr>
-          <w:i/>
-          <w:iCs/>
-          <w:sz w:val="24"/>
-          <w:szCs w:val="24"/>
-        </w:rPr>
-      </w:pPr>
-      <w:r>
-        <w:rPr>
-          <w:i/>
-          <w:iCs/>
-          <w:sz w:val="24"/>
-          <w:szCs w:val="24"/>
-        </w:rPr>
-        <w:t>Classe Fornello</w:t>
-      </w:r>
-      <w:r>
-        <w:rPr>
-          <w:i/>
-          <w:iCs/>
-          <w:sz w:val="24"/>
-          <w:szCs w:val="24"/>
-        </w:rPr>
-        <w:t>:</w:t>
-      </w:r>
-    </w:p>
-    <w:p>
-      <w:pPr>
-        <w:rPr>
-          <w:sz w:val="24"/>
-          <w:szCs w:val="24"/>
-        </w:rPr>
-      </w:pPr>
-      <w:r>
-        <w:rPr>
-          <w:sz w:val="24"/>
-          <w:szCs w:val="24"/>
-        </w:rPr>
-        <w:t>La classe Fornello rappresenta un fornello all’interno della mappa, che quindi ha una posizione e uno stato che indica se il fornello è acceso oppure spento. Questa classe definisce dei metodi per cambiare e per ottenere lo stato del fornello.</w:t>
-      </w:r>
-    </w:p>
-    <w:p>
-      <w:pPr>
-        <w:rPr>
-          <w:i/>
-          <w:iCs/>
-          <w:sz w:val="24"/>
-          <w:szCs w:val="24"/>
-        </w:rPr>
-      </w:pPr>
-      <w:r>
-        <w:rPr>
-          <w:i/>
-          <w:iCs/>
-          <w:sz w:val="24"/>
-          <w:szCs w:val="24"/>
-        </w:rPr>
-        <w:t>Classe Gatto</w:t>
-      </w:r>
-      <w:r>
-        <w:rPr>
-          <w:i/>
-          <w:iCs/>
-          <w:sz w:val="24"/>
-          <w:szCs w:val="24"/>
-        </w:rPr>
-        <w:t>:</w:t>
-      </w:r>
-    </w:p>
-    <w:p>
-      <w:pPr>
-        <w:rPr>
-          <w:sz w:val="24"/>
-          <w:szCs w:val="24"/>
-        </w:rPr>
-      </w:pPr>
-      <w:r>
-        <w:rPr>
-          <w:sz w:val="24"/>
-          <w:szCs w:val="24"/>
-        </w:rPr>
-        <w:t>La classe Gatto rappresenta il gatto all’interno della mappa</w:t>
-      </w:r>
-      <w:r>
-        <w:rPr>
-          <w:sz w:val="24"/>
-          <w:szCs w:val="24"/>
-        </w:rPr>
-        <w:t>. Un gatto ha una posizione e uno stato che indica la sua visibilità all’interno della mappa. Questa classe definisce un metodo Avanza(), dichiarato nell’interfaccia Movable, che sceglie una direzione casuale verso la quale far muovere il gatto. Se la casella successiva nella direzione scelta è attraversabile, il gatto si sposta su quella casella.</w:t>
-      </w:r>
-    </w:p>
-    <w:p>
-      <w:pPr>
-        <w:rPr>
-          <w:sz w:val="24"/>
-          <w:szCs w:val="24"/>
-        </w:rPr>
-      </w:pPr>
-    </w:p>
-    <w:p>
-      <w:pPr>
-        <w:rPr>
-          <w:sz w:val="24"/>
-          <w:szCs w:val="24"/>
-        </w:rPr>
-      </w:pPr>
-    </w:p>
-    <w:p>
-      <w:pPr>
-        <w:rPr>
-          <w:i/>
-          <w:iCs/>
-          <w:sz w:val="24"/>
-          <w:szCs w:val="24"/>
-        </w:rPr>
-      </w:pPr>
-      <w:r>
-        <w:rPr>
-          <w:i/>
-          <w:iCs/>
-          <w:sz w:val="24"/>
-          <w:szCs w:val="24"/>
-        </w:rPr>
-        <w:lastRenderedPageBreak/>
-        <w:t>Classe Robot</w:t>
-      </w:r>
-      <w:r>
-        <w:rPr>
-          <w:i/>
-          <w:iCs/>
-          <w:sz w:val="24"/>
-          <w:szCs w:val="24"/>
-        </w:rPr>
-        <w:t>:</w:t>
-      </w:r>
-    </w:p>
-    <w:p>
-      <w:pPr>
-        <w:rPr>
-          <w:sz w:val="24"/>
-          <w:szCs w:val="24"/>
-        </w:rPr>
-      </w:pPr>
-      <w:r>
-        <w:rPr>
-          <w:sz w:val="24"/>
-          <w:szCs w:val="24"/>
-        </w:rPr>
-        <w:t>La classe Robot rappresenta un robot all’interno della mappa di gioco. Il robot ha una posizione iniziale nella mappa, scelta casualmente, uno stato che indica la sua visibilità nella mappa e la direzione iniziale verso cui è orientato. Questa classe definisce dei metodi per impostare e ottenere la direzione del robot, un metodo discover() per rendere visibili le caselle adiacenti al robot, un metodo Avanza() dichiarato nell’interfaccia Movable, che permette al robot di avanzare nella casella successiva se questa risulta essere attraversabile, dei metodi per girare il robot a destra e a sinistra di 90°, un metodo Asciuga() che consente al robot di asciugare una casella bagnata</w:t>
-      </w:r>
-      <w:r>
-        <w:rPr>
-          <w:sz w:val="24"/>
-          <w:szCs w:val="24"/>
-        </w:rPr>
-        <w:t xml:space="preserve"> e dei metodi per interagire con altri oggetti all’interno della mappa.</w:t>
-      </w:r>
-    </w:p>
-    <w:p>
-      <w:pPr>
-        <w:rPr>
-          <w:i/>
-          <w:iCs/>
-          <w:sz w:val="24"/>
-          <w:szCs w:val="24"/>
-        </w:rPr>
-      </w:pPr>
-      <w:r>
-        <w:rPr>
-          <w:i/>
-          <w:iCs/>
-          <w:sz w:val="24"/>
-          <w:szCs w:val="24"/>
-        </w:rPr>
-        <w:t>Classe Mappa</w:t>
-      </w:r>
-      <w:r>
-        <w:rPr>
-          <w:i/>
-          <w:iCs/>
-          <w:sz w:val="24"/>
-          <w:szCs w:val="24"/>
-        </w:rPr>
-        <w:t>:</w:t>
-      </w:r>
-    </w:p>
-    <w:p>
-      <w:pPr>
-        <w:rPr>
-          <w:sz w:val="24"/>
-          <w:szCs w:val="24"/>
-        </w:rPr>
-      </w:pPr>
-      <w:r>
-        <w:rPr>
-          <w:sz w:val="24"/>
-          <w:szCs w:val="24"/>
-        </w:rPr>
-        <w:t xml:space="preserve">La classe Mappa contiene le informazioni sulla configurazione della mappa, quindi indica la disposizione degli oggetti. Questa classe definisce un metodo per inizializzare la mappa popolandola di muri, pavimenti e oggetti come lavatrici, fornelli e rubinetti, oltre al robot e al gatto. </w:t>
-      </w:r>
-    </w:p>
-    <w:p>
-      <w:pPr>
-        <w:rPr>
-          <w:i/>
-          <w:iCs/>
-          <w:sz w:val="24"/>
-          <w:szCs w:val="24"/>
-        </w:rPr>
-      </w:pPr>
-      <w:r>
-        <w:rPr>
-          <w:i/>
-          <w:iCs/>
-          <w:sz w:val="24"/>
-          <w:szCs w:val="24"/>
-        </w:rPr>
-        <w:t>Classe Pavimento</w:t>
-      </w:r>
-      <w:r>
-        <w:rPr>
-          <w:i/>
-          <w:iCs/>
-          <w:sz w:val="24"/>
-          <w:szCs w:val="24"/>
-        </w:rPr>
-        <w:t>:</w:t>
-      </w:r>
-    </w:p>
-    <w:p>
-      <w:pPr>
-        <w:rPr>
-          <w:sz w:val="24"/>
-          <w:szCs w:val="24"/>
-        </w:rPr>
-      </w:pPr>
-      <w:r>
-        <w:rPr>
-          <w:sz w:val="24"/>
-          <w:szCs w:val="24"/>
-        </w:rPr>
-        <w:t xml:space="preserve">La classe Pavimento </w:t>
-      </w:r>
-      <w:r>
-        <w:rPr>
-          <w:sz w:val="24"/>
-          <w:szCs w:val="24"/>
-        </w:rPr>
-        <w:t>serve per rappresentare una casella di pavimento all’interno della mappa, con informazioni riguardo la sua posizione e visibilità.</w:t>
-      </w:r>
-    </w:p>
-    <w:p>
-      <w:pPr>
-        <w:rPr>
-          <w:i/>
-          <w:iCs/>
-          <w:sz w:val="24"/>
-          <w:szCs w:val="24"/>
-        </w:rPr>
-      </w:pPr>
-      <w:r>
-        <w:rPr>
-          <w:i/>
-          <w:iCs/>
-          <w:sz w:val="24"/>
-          <w:szCs w:val="24"/>
-        </w:rPr>
-        <w:t xml:space="preserve">Classe </w:t>
-      </w:r>
-      <w:r>
-        <w:rPr>
-          <w:i/>
-          <w:iCs/>
-          <w:sz w:val="24"/>
-          <w:szCs w:val="24"/>
-        </w:rPr>
-        <w:t>Muro</w:t>
-      </w:r>
-      <w:r>
-        <w:rPr>
-          <w:i/>
-          <w:iCs/>
-          <w:sz w:val="24"/>
-          <w:szCs w:val="24"/>
-        </w:rPr>
-        <w:t>:</w:t>
-      </w:r>
-    </w:p>
-    <w:p>
-      <w:pPr>
-        <w:rPr>
-          <w:sz w:val="24"/>
-          <w:szCs w:val="24"/>
-        </w:rPr>
-      </w:pPr>
-      <w:r>
-        <w:rPr>
-          <w:sz w:val="24"/>
-          <w:szCs w:val="24"/>
-        </w:rPr>
-        <w:t xml:space="preserve">La classe </w:t>
-      </w:r>
-      <w:r>
-        <w:rPr>
-          <w:sz w:val="24"/>
-          <w:szCs w:val="24"/>
-        </w:rPr>
-        <w:t>Muro</w:t>
-      </w:r>
-      <w:r>
-        <w:rPr>
-          <w:sz w:val="24"/>
-          <w:szCs w:val="24"/>
-        </w:rPr>
-        <w:t xml:space="preserve"> serve per rappresentare una casella di </w:t>
-      </w:r>
-      <w:r>
-        <w:rPr>
-          <w:sz w:val="24"/>
-          <w:szCs w:val="24"/>
-        </w:rPr>
-        <w:t>muro</w:t>
-      </w:r>
-      <w:r>
-        <w:rPr>
-          <w:sz w:val="24"/>
-          <w:szCs w:val="24"/>
-        </w:rPr>
-        <w:t xml:space="preserve"> all’interno della mappa, con informazioni riguardo la sua posizione e visibilità.</w:t>
-      </w:r>
-    </w:p>
-    <w:p>
-      <w:pPr>
-        <w:rPr>
-          <w:i/>
-          <w:iCs/>
-          <w:sz w:val="24"/>
-          <w:szCs w:val="24"/>
-        </w:rPr>
-      </w:pPr>
-      <w:r>
-        <w:rPr>
-          <w:i/>
-          <w:iCs/>
-          <w:sz w:val="24"/>
-          <w:szCs w:val="24"/>
-        </w:rPr>
-        <w:t>Classe Posizione</w:t>
-      </w:r>
-      <w:r>
-        <w:rPr>
-          <w:i/>
-          <w:iCs/>
-          <w:sz w:val="24"/>
-          <w:szCs w:val="24"/>
-        </w:rPr>
-        <w:t>:</w:t>
-      </w:r>
-    </w:p>
-    <w:p>
-      <w:pPr>
-        <w:rPr>
-          <w:sz w:val="24"/>
-          <w:szCs w:val="24"/>
-        </w:rPr>
-      </w:pPr>
-      <w:r>
-        <w:rPr>
-          <w:sz w:val="24"/>
-          <w:szCs w:val="24"/>
-        </w:rPr>
-        <w:t>La classe Posizione rappresenta una coppia di coordinate che indicano la posizione di un oggetto all’interno della mappa di gioco. Definisce dei metodi per ottenere e impostare le coordinate della posizione.</w:t>
-      </w:r>
-    </w:p>
-    <w:p>
-      <w:pPr>
-        <w:rPr>
-          <w:i/>
-          <w:iCs/>
-          <w:sz w:val="24"/>
-          <w:szCs w:val="24"/>
-        </w:rPr>
-      </w:pPr>
-      <w:r>
-        <w:rPr>
-          <w:i/>
-          <w:iCs/>
-          <w:sz w:val="24"/>
-          <w:szCs w:val="24"/>
-        </w:rPr>
-        <w:t>Classe StatoCasella</w:t>
-      </w:r>
-      <w:r>
-        <w:rPr>
-          <w:i/>
-          <w:iCs/>
-          <w:sz w:val="24"/>
-          <w:szCs w:val="24"/>
-        </w:rPr>
-        <w:t>:</w:t>
-      </w:r>
-    </w:p>
-    <w:p>
-      <w:pPr>
-        <w:rPr>
-          <w:sz w:val="24"/>
-          <w:szCs w:val="24"/>
-        </w:rPr>
-      </w:pPr>
-      <w:r>
-        <w:rPr>
-          <w:sz w:val="24"/>
-          <w:szCs w:val="24"/>
-        </w:rPr>
-        <w:t>La classe StatoCasella rappresenta lo stato associato a una casella nella mappa di gioco. Definisce dei metodi per ottenere e impostare lo stato della casella.</w:t>
-      </w:r>
-    </w:p>
-    <w:p>
-      <w:pPr>
-        <w:rPr>
-          <w:i/>
-          <w:iCs/>
-          <w:sz w:val="24"/>
-          <w:szCs w:val="24"/>
-        </w:rPr>
-      </w:pPr>
-      <w:r>
-        <w:rPr>
-          <w:i/>
-          <w:iCs/>
-          <w:sz w:val="24"/>
-          <w:szCs w:val="24"/>
-        </w:rPr>
-        <w:t>Classe ThreadTempo</w:t>
-      </w:r>
-      <w:r>
-        <w:rPr>
-          <w:i/>
-          <w:iCs/>
-          <w:sz w:val="24"/>
-          <w:szCs w:val="24"/>
-        </w:rPr>
-        <w:t>:</w:t>
-      </w:r>
-    </w:p>
-    <w:p>
-      <w:pPr>
-        <w:rPr>
-          <w:sz w:val="24"/>
-          <w:szCs w:val="24"/>
-        </w:rPr>
-      </w:pPr>
-      <w:r>
-        <w:rPr>
-          <w:sz w:val="24"/>
-          <w:szCs w:val="24"/>
-        </w:rPr>
-        <w:t>La classe ThreadTempo ra</w:t>
-      </w:r>
-      <w:r>
-        <w:rPr>
-          <w:sz w:val="24"/>
-          <w:szCs w:val="24"/>
-        </w:rPr>
-        <w:t>ppresenta un thread dedicato al controllo del tempo di gioco e alla gestione degli eventi periodici nel corso del gioco.</w:t>
-      </w:r>
-    </w:p>
-    <w:p>
-      <w:pPr>
-        <w:rPr>
-          <w:i/>
-          <w:iCs/>
-          <w:sz w:val="24"/>
-          <w:szCs w:val="24"/>
-        </w:rPr>
-      </w:pPr>
-      <w:r>
-        <w:rPr>
-          <w:i/>
-          <w:iCs/>
-          <w:sz w:val="24"/>
-          <w:szCs w:val="24"/>
-        </w:rPr>
-        <w:t>Classe</w:t>
-      </w:r>
-      <w:r>
-        <w:rPr>
-          <w:i/>
-          <w:iCs/>
-          <w:sz w:val="24"/>
-          <w:szCs w:val="24"/>
-        </w:rPr>
-        <w:t xml:space="preserve"> Lavatrice:</w:t>
-      </w:r>
-    </w:p>
-    <w:p>
-      <w:pPr>
-        <w:rPr>
-          <w:sz w:val="24"/>
-          <w:szCs w:val="24"/>
-        </w:rPr>
-      </w:pPr>
-      <w:r>
-        <w:rPr>
-          <w:sz w:val="24"/>
-          <w:szCs w:val="24"/>
-        </w:rPr>
-        <w:t>La classe Lavatrice estende l’interfaccia Rompibile e rappresenta una lavatrice all’interno della mappa.</w:t>
-      </w:r>
-    </w:p>
-    <w:p>
-      <w:pPr>
-        <w:rPr>
-          <w:i/>
-          <w:iCs/>
-          <w:sz w:val="24"/>
-          <w:szCs w:val="24"/>
-        </w:rPr>
-      </w:pPr>
-      <w:r>
-        <w:rPr>
-          <w:i/>
-          <w:iCs/>
-          <w:sz w:val="24"/>
-          <w:szCs w:val="24"/>
-        </w:rPr>
-        <w:t>Classe</w:t>
-      </w:r>
-      <w:r>
-        <w:rPr>
-          <w:i/>
-          <w:iCs/>
-          <w:sz w:val="24"/>
-          <w:szCs w:val="24"/>
-        </w:rPr>
-        <w:t xml:space="preserve"> Rubinetto:</w:t>
-      </w:r>
-    </w:p>
-    <w:p>
-      <w:pPr>
-        <w:rPr>
-          <w:sz w:val="24"/>
-          <w:szCs w:val="24"/>
-        </w:rPr>
-      </w:pPr>
-      <w:r>
-        <w:rPr>
-          <w:sz w:val="24"/>
-          <w:szCs w:val="24"/>
-        </w:rPr>
-        <w:t xml:space="preserve">La classe </w:t>
-      </w:r>
-      <w:r>
-        <w:rPr>
-          <w:sz w:val="24"/>
-          <w:szCs w:val="24"/>
-        </w:rPr>
-        <w:t>Rubinetto</w:t>
-      </w:r>
-      <w:r>
-        <w:rPr>
-          <w:sz w:val="24"/>
-          <w:szCs w:val="24"/>
-        </w:rPr>
-        <w:t xml:space="preserve"> estende l’interfaccia Rompibile e rappresenta un</w:t>
-      </w:r>
-      <w:r>
-        <w:rPr>
-          <w:sz w:val="24"/>
-          <w:szCs w:val="24"/>
-        </w:rPr>
-        <w:t xml:space="preserve"> rubinetto </w:t>
-      </w:r>
-      <w:r>
-        <w:rPr>
-          <w:sz w:val="24"/>
-          <w:szCs w:val="24"/>
-        </w:rPr>
-        <w:t>all’interno della mappa.</w:t>
-      </w:r>
-    </w:p>
-    <w:p>
-      <w:pPr>
-        <w:rPr>
-          <w:i/>
-          <w:iCs/>
-          <w:sz w:val="24"/>
-          <w:szCs w:val="24"/>
-        </w:rPr>
-      </w:pPr>
-      <w:r>
-        <w:rPr>
-          <w:i/>
-          <w:iCs/>
-          <w:sz w:val="24"/>
-          <w:szCs w:val="24"/>
-        </w:rPr>
-        <w:lastRenderedPageBreak/>
-        <w:t>Classe ElementoRompibile:</w:t>
-      </w:r>
-    </w:p>
-    <w:p>
-      <w:pPr>
-        <w:rPr>
-          <w:sz w:val="24"/>
-          <w:szCs w:val="24"/>
-        </w:rPr>
-      </w:pPr>
-      <w:r>
-        <w:rPr>
-          <w:sz w:val="24"/>
-          <w:szCs w:val="24"/>
-        </w:rPr>
-        <w:t>Questa classe rappresenta un elemento nel gioco che può essere rotto e che quindi perde acqua. Dichiara infatti dei metodi per l’inizio della perdita di acqua, la sua espansione e la sua interruzione.</w:t>
-      </w:r>
-    </w:p>
-    <w:p>
-      <w:pPr>
-        <w:rPr>
-          <w:i/>
-          <w:iCs/>
-          <w:sz w:val="24"/>
-          <w:szCs w:val="24"/>
-        </w:rPr>
-      </w:pPr>
-      <w:r>
-        <w:rPr>
-          <w:i/>
-          <w:iCs/>
-          <w:sz w:val="24"/>
-          <w:szCs w:val="24"/>
-        </w:rPr>
-        <w:t>Classe Gioco:</w:t>
-      </w:r>
-    </w:p>
-    <w:p>
-      <w:pPr>
-        <w:rPr>
-          <w:sz w:val="24"/>
-          <w:szCs w:val="24"/>
-        </w:rPr>
-      </w:pPr>
-      <w:r>
-        <w:rPr>
-          <w:sz w:val="24"/>
-          <w:szCs w:val="24"/>
-        </w:rPr>
-        <w:t>Questa classe gestisce le dinamiche del gioco, le interazioni tra gli elementi e il flusso temporale.</w:t>
-      </w:r>
-    </w:p>
-    <w:p>
-      <w:pPr>
-        <w:rPr>
-          <w:sz w:val="24"/>
-          <w:szCs w:val="24"/>
-        </w:rPr>
-      </w:pPr>
-    </w:p>
-    <w:p>
-      <w:pPr>
-        <w:rPr>
-          <w:sz w:val="24"/>
-          <w:szCs w:val="24"/>
-        </w:rPr>
-      </w:pPr>
-    </w:p>
-    <w:p>
-      <w:pPr>
-        <w:rPr>
-          <w:sz w:val="24"/>
-          <w:szCs w:val="24"/>
-        </w:rPr>
-      </w:pPr>
-    </w:p>
-    <w:p>
-      <w:pPr>
-        <w:rPr>
-          <w:sz w:val="24"/>
-          <w:szCs w:val="24"/>
-        </w:rPr>
-      </w:pPr>
-    </w:p>
-    <w:p>
-      <w:pPr>
-        <w:rPr>
-          <w:sz w:val="24"/>
-          <w:szCs w:val="24"/>
-        </w:rPr>
-      </w:pPr>
-    </w:p>
-    <w:p>
-      <w:pPr>
-        <w:rPr>
-          <w:sz w:val="24"/>
-          <w:szCs w:val="24"/>
-        </w:rPr>
-      </w:pPr>
-    </w:p>
-    <w:p>
-      <w:pPr>
-        <w:rPr>
-          <w:sz w:val="24"/>
-          <w:szCs w:val="24"/>
-        </w:rPr>
-      </w:pPr>
-    </w:p>
-    <w:p>
-      <w:pPr>
-        <w:rPr>
-          <w:sz w:val="24"/>
-          <w:szCs w:val="24"/>
-        </w:rPr>
-      </w:pPr>
-    </w:p>
-    <w:p>
-      <w:pPr>
-        <w:rPr>
-          <w:sz w:val="24"/>
-          <w:szCs w:val="24"/>
-        </w:rPr>
-      </w:pPr>
-    </w:p>
-    <w:p>
-      <w:pPr>
-        <w:rPr>
-          <w:sz w:val="24"/>
-          <w:szCs w:val="24"/>
-        </w:rPr>
-      </w:pPr>
-    </w:p>
-    <w:p>
-      <w:pPr>
-        <w:rPr>
-          <w:sz w:val="24"/>
-          <w:szCs w:val="24"/>
-        </w:rPr>
-      </w:pPr>
-    </w:p>
-    <w:p>
-      <w:pPr>
-        <w:rPr>
-          <w:sz w:val="24"/>
-          <w:szCs w:val="24"/>
-        </w:rPr>
-      </w:pPr>
-    </w:p>
-    <w:p>
-      <w:pPr>
-        <w:rPr>
-          <w:sz w:val="24"/>
-          <w:szCs w:val="24"/>
-        </w:rPr>
-      </w:pPr>
-    </w:p>
-    <w:p>
-      <w:pPr>
-        <w:rPr>
-          <w:sz w:val="24"/>
-          <w:szCs w:val="24"/>
-        </w:rPr>
-      </w:pPr>
-    </w:p>
-    <w:p>
-      <w:pPr>
-        <w:rPr>
-          <w:sz w:val="24"/>
-          <w:szCs w:val="24"/>
-        </w:rPr>
-      </w:pPr>
-    </w:p>
-    <w:p>
-      <w:pPr>
-        <w:rPr>
-          <w:sz w:val="24"/>
-          <w:szCs w:val="24"/>
-        </w:rPr>
-      </w:pPr>
-    </w:p>
-    <w:p>
-      <w:pPr>
-        <w:rPr>
-          <w:sz w:val="24"/>
-          <w:szCs w:val="24"/>
-        </w:rPr>
-      </w:pPr>
-    </w:p>
-    <w:p>
-      <w:pPr>
-        <w:rPr>
-          <w:sz w:val="24"/>
-          <w:szCs w:val="24"/>
-        </w:rPr>
-      </w:pPr>
-    </w:p>
-    <w:p>
-      <w:pPr>
-        <w:rPr>
-          <w:sz w:val="24"/>
-          <w:szCs w:val="24"/>
-        </w:rPr>
-      </w:pPr>
-    </w:p>
-    <w:p>
-      <w:pPr>
-        <w:rPr>
-          <w:sz w:val="24"/>
-          <w:szCs w:val="24"/>
-        </w:rPr>
-      </w:pPr>
-    </w:p>
-    <w:p>
-      <w:pPr>
-        <w:rPr>
-          <w:sz w:val="24"/>
-          <w:szCs w:val="24"/>
-        </w:rPr>
-      </w:pPr>
-    </w:p>
-    <w:p>
-      <w:pPr>
-        <w:rPr>
-          <w:sz w:val="24"/>
-          <w:szCs w:val="24"/>
-        </w:rPr>
-      </w:pPr>
-    </w:p>
-    <w:p>
-      <w:pPr>
-        <w:rPr>
-          <w:sz w:val="24"/>
-          <w:szCs w:val="24"/>
-        </w:rPr>
-      </w:pPr>
-    </w:p>
-    <w:p>
-      <w:pPr>
-        <w:rPr>
-          <w:sz w:val="24"/>
-          <w:szCs w:val="24"/>
-        </w:rPr>
-      </w:pPr>
-    </w:p>
-    <w:p>
-      <w:pPr>
+          <w:sz w:val="28"/>
+          <w:szCs w:val="28"/>
+        </w:rPr>
+      </w:pPr>
+      <w:r>
         <w:rPr>
           <w:b/>
           <w:bCs/>
           <w:sz w:val="28"/>
           <w:szCs w:val="28"/>
         </w:rPr>
-      </w:pPr>
-      <w:r>
+        <w:t>Class Diagram</w:t>
+      </w:r>
+    </w:p>
+    <w:p>
+      <w:pPr>
+        <w:rPr>
+          <w:i/>
+          <w:iCs/>
+          <w:sz w:val="24"/>
+          <w:szCs w:val="24"/>
+        </w:rPr>
+      </w:pPr>
+      <w:r>
+        <w:rPr>
+          <w:i/>
+          <w:iCs/>
+          <w:sz w:val="24"/>
+          <w:szCs w:val="24"/>
+        </w:rPr>
+        <w:t>Classe Astratta Casella:</w:t>
+      </w:r>
+    </w:p>
+    <w:p>
+      <w:pPr>
+        <w:rPr>
+          <w:sz w:val="24"/>
+          <w:szCs w:val="24"/>
+        </w:rPr>
+      </w:pPr>
+      <w:r>
+        <w:rPr>
+          <w:sz w:val="24"/>
+          <w:szCs w:val="24"/>
+        </w:rPr>
+        <w:t xml:space="preserve">La classe Casella è una classe astratta che rappresenta le caselle all’interno della mappa di gioco. Ogni casella ha una posizione e uno stato di visibilità. Questa classe definisce dei metodi per determinare la casella successiva in base a una direzione e per verificare se una casella è attraversabili. </w:t>
+      </w:r>
+    </w:p>
+    <w:p>
+      <w:pPr>
+        <w:rPr>
+          <w:i/>
+          <w:iCs/>
+          <w:sz w:val="24"/>
+          <w:szCs w:val="24"/>
+        </w:rPr>
+      </w:pPr>
+      <w:r>
+        <w:rPr>
+          <w:i/>
+          <w:iCs/>
+          <w:sz w:val="24"/>
+          <w:szCs w:val="24"/>
+        </w:rPr>
+        <w:t>Interfaccia Movable:</w:t>
+      </w:r>
+    </w:p>
+    <w:p>
+      <w:pPr>
+        <w:rPr>
+          <w:sz w:val="24"/>
+          <w:szCs w:val="24"/>
+        </w:rPr>
+      </w:pPr>
+      <w:r>
+        <w:rPr>
+          <w:sz w:val="24"/>
+          <w:szCs w:val="24"/>
+        </w:rPr>
+        <w:t xml:space="preserve">L’interfaccia Movable rappresenta una entità (Robot o Gatto) che può muoversi all’interno della mappa di gioco. </w:t>
+      </w:r>
+      <w:r>
+        <w:rPr>
+          <w:sz w:val="24"/>
+          <w:szCs w:val="24"/>
+        </w:rPr>
+        <w:t>Dichiara</w:t>
+      </w:r>
+      <w:r>
+        <w:rPr>
+          <w:sz w:val="24"/>
+          <w:szCs w:val="24"/>
+        </w:rPr>
+        <w:t xml:space="preserve"> un metodo Avanza che rappresenta l’azione di avanzare di una casella all’interno della mappa. Robot e Gatto implementano questa interfaccia.</w:t>
+      </w:r>
+    </w:p>
+    <w:p>
+      <w:pPr>
+        <w:rPr>
+          <w:i/>
+          <w:iCs/>
+          <w:sz w:val="24"/>
+          <w:szCs w:val="24"/>
+        </w:rPr>
+      </w:pPr>
+      <w:r>
+        <w:rPr>
+          <w:i/>
+          <w:iCs/>
+          <w:sz w:val="24"/>
+          <w:szCs w:val="24"/>
+        </w:rPr>
+        <w:t>Interfaccia Rompibile:</w:t>
+      </w:r>
+    </w:p>
+    <w:p>
+      <w:pPr>
+        <w:rPr>
+          <w:sz w:val="24"/>
+          <w:szCs w:val="24"/>
+        </w:rPr>
+      </w:pPr>
+      <w:r>
+        <w:rPr>
+          <w:sz w:val="24"/>
+          <w:szCs w:val="24"/>
+        </w:rPr>
+        <w:t xml:space="preserve">L’interfaccia Rompibile definisce il comportamento per gli elementi che possono rompersi e perdere acqua durante il gioco. </w:t>
+      </w:r>
+      <w:r>
+        <w:rPr>
+          <w:sz w:val="24"/>
+          <w:szCs w:val="24"/>
+        </w:rPr>
+        <w:t>Dichiara tre metodi che rappresentano l’inizio della perdita d’acqua, l’espansione della perdita e l’interruzione della perdita.</w:t>
+      </w:r>
+    </w:p>
+    <w:p>
+      <w:pPr>
+        <w:rPr>
+          <w:i/>
+          <w:iCs/>
+          <w:sz w:val="24"/>
+          <w:szCs w:val="24"/>
+        </w:rPr>
+      </w:pPr>
+      <w:r>
+        <w:rPr>
+          <w:i/>
+          <w:iCs/>
+          <w:sz w:val="24"/>
+          <w:szCs w:val="24"/>
+        </w:rPr>
+        <w:t>Classe Fornello</w:t>
+      </w:r>
+      <w:r>
+        <w:rPr>
+          <w:i/>
+          <w:iCs/>
+          <w:sz w:val="24"/>
+          <w:szCs w:val="24"/>
+        </w:rPr>
+        <w:t>:</w:t>
+      </w:r>
+    </w:p>
+    <w:p>
+      <w:pPr>
+        <w:rPr>
+          <w:sz w:val="24"/>
+          <w:szCs w:val="24"/>
+        </w:rPr>
+      </w:pPr>
+      <w:r>
+        <w:rPr>
+          <w:sz w:val="24"/>
+          <w:szCs w:val="24"/>
+        </w:rPr>
+        <w:t>La classe Fornello rappresenta un fornello all’interno della mappa, che quindi ha una posizione e uno stato che indica se il fornello è acceso oppure spento. Questa classe definisce dei metodi per cambiare e per ottenere lo stato del fornello.</w:t>
+      </w:r>
+    </w:p>
+    <w:p>
+      <w:pPr>
+        <w:rPr>
+          <w:i/>
+          <w:iCs/>
+          <w:sz w:val="24"/>
+          <w:szCs w:val="24"/>
+        </w:rPr>
+      </w:pPr>
+      <w:r>
+        <w:rPr>
+          <w:i/>
+          <w:iCs/>
+          <w:sz w:val="24"/>
+          <w:szCs w:val="24"/>
+        </w:rPr>
+        <w:t>Classe Gatto</w:t>
+      </w:r>
+      <w:r>
+        <w:rPr>
+          <w:i/>
+          <w:iCs/>
+          <w:sz w:val="24"/>
+          <w:szCs w:val="24"/>
+        </w:rPr>
+        <w:t>:</w:t>
+      </w:r>
+    </w:p>
+    <w:p>
+      <w:pPr>
+        <w:rPr>
+          <w:sz w:val="24"/>
+          <w:szCs w:val="24"/>
+        </w:rPr>
+      </w:pPr>
+      <w:r>
+        <w:rPr>
+          <w:sz w:val="24"/>
+          <w:szCs w:val="24"/>
+        </w:rPr>
+        <w:t>La classe Gatto rappresenta il gatto all’interno della mappa</w:t>
+      </w:r>
+      <w:r>
+        <w:rPr>
+          <w:sz w:val="24"/>
+          <w:szCs w:val="24"/>
+        </w:rPr>
+        <w:t>. Un gatto ha una posizione e uno stato che indica la sua visibilità all’interno della mappa. Questa classe definisce un metodo Avanza(), dichiarato nell’interfaccia Movable, che sceglie una direzione casuale verso la quale far muovere il gatto. Se la casella successiva nella direzione scelta è attraversabile, il gatto si sposta su quella casella.</w:t>
+      </w:r>
+    </w:p>
+    <w:p>
+      <w:pPr>
+        <w:rPr>
+          <w:i/>
+          <w:iCs/>
+          <w:sz w:val="24"/>
+          <w:szCs w:val="24"/>
+        </w:rPr>
+      </w:pPr>
+      <w:r>
+        <w:rPr>
+          <w:i/>
+          <w:iCs/>
+          <w:sz w:val="24"/>
+          <w:szCs w:val="24"/>
+        </w:rPr>
+        <w:t>Classe Robot</w:t>
+      </w:r>
+      <w:r>
+        <w:rPr>
+          <w:i/>
+          <w:iCs/>
+          <w:sz w:val="24"/>
+          <w:szCs w:val="24"/>
+        </w:rPr>
+        <w:t>:</w:t>
+      </w:r>
+    </w:p>
+    <w:p>
+      <w:pPr>
+        <w:rPr>
+          <w:sz w:val="24"/>
+          <w:szCs w:val="24"/>
+        </w:rPr>
+      </w:pPr>
+      <w:r>
+        <w:rPr>
+          <w:sz w:val="24"/>
+          <w:szCs w:val="24"/>
+        </w:rPr>
+        <w:t xml:space="preserve">La classe Robot rappresenta un robot all’interno della mappa di gioco. Il robot ha una posizione iniziale nella mappa, scelta casualmente, uno stato che indica la sua visibilità nella mappa e la direzione iniziale verso cui è orientato. Questa classe definisce dei metodi per impostare e </w:t>
+      </w:r>
+      <w:r>
+        <w:rPr>
+          <w:sz w:val="24"/>
+          <w:szCs w:val="24"/>
+        </w:rPr>
+        <w:lastRenderedPageBreak/>
+        <w:t>ottenere la direzione del robot, un metodo discover() per rendere visibili le caselle adiacenti al robot, un metodo Avanza() dichiarato nell’interfaccia Movable, che permette al robot di avanzare nella casella successiva se questa risulta essere attraversabile, dei metodi per girare il robot a destra e a sinistra di 90°, un metodo Asciuga() che consente al robot di asciugare una casella bagnata</w:t>
+      </w:r>
+      <w:r>
+        <w:rPr>
+          <w:sz w:val="24"/>
+          <w:szCs w:val="24"/>
+        </w:rPr>
+        <w:t xml:space="preserve"> e dei metodi per interagire con altri oggetti all’interno della mappa.</w:t>
+      </w:r>
+    </w:p>
+    <w:p>
+      <w:pPr>
+        <w:rPr>
+          <w:i/>
+          <w:iCs/>
+          <w:sz w:val="24"/>
+          <w:szCs w:val="24"/>
+        </w:rPr>
+      </w:pPr>
+      <w:r>
+        <w:rPr>
+          <w:i/>
+          <w:iCs/>
+          <w:sz w:val="24"/>
+          <w:szCs w:val="24"/>
+        </w:rPr>
+        <w:t>Classe Mappa</w:t>
+      </w:r>
+      <w:r>
+        <w:rPr>
+          <w:i/>
+          <w:iCs/>
+          <w:sz w:val="24"/>
+          <w:szCs w:val="24"/>
+        </w:rPr>
+        <w:t>:</w:t>
+      </w:r>
+    </w:p>
+    <w:p>
+      <w:pPr>
+        <w:rPr>
+          <w:sz w:val="24"/>
+          <w:szCs w:val="24"/>
+        </w:rPr>
+      </w:pPr>
+      <w:r>
+        <w:rPr>
+          <w:sz w:val="24"/>
+          <w:szCs w:val="24"/>
+        </w:rPr>
+        <w:t xml:space="preserve">La classe Mappa contiene le informazioni sulla configurazione della mappa, quindi indica la disposizione degli oggetti. Questa classe definisce un metodo per inizializzare la mappa popolandola di muri, pavimenti e oggetti come lavatrici, fornelli e rubinetti, oltre al robot e al gatto. </w:t>
+      </w:r>
+    </w:p>
+    <w:p>
+      <w:pPr>
+        <w:rPr>
+          <w:i/>
+          <w:iCs/>
+          <w:sz w:val="24"/>
+          <w:szCs w:val="24"/>
+        </w:rPr>
+      </w:pPr>
+      <w:r>
+        <w:rPr>
+          <w:i/>
+          <w:iCs/>
+          <w:sz w:val="24"/>
+          <w:szCs w:val="24"/>
+        </w:rPr>
+        <w:t>Classe Pavimento</w:t>
+      </w:r>
+      <w:r>
+        <w:rPr>
+          <w:i/>
+          <w:iCs/>
+          <w:sz w:val="24"/>
+          <w:szCs w:val="24"/>
+        </w:rPr>
+        <w:t>:</w:t>
+      </w:r>
+    </w:p>
+    <w:p>
+      <w:pPr>
+        <w:rPr>
+          <w:sz w:val="24"/>
+          <w:szCs w:val="24"/>
+        </w:rPr>
+      </w:pPr>
+      <w:r>
+        <w:rPr>
+          <w:sz w:val="24"/>
+          <w:szCs w:val="24"/>
+        </w:rPr>
+        <w:t>La classe Pavimento serve per rappresentare una casella di pavimento all’interno della mappa, con informazioni riguardo la sua posizione e visibilità.</w:t>
+      </w:r>
+    </w:p>
+    <w:p>
+      <w:pPr>
+        <w:rPr>
+          <w:i/>
+          <w:iCs/>
+          <w:sz w:val="24"/>
+          <w:szCs w:val="24"/>
+        </w:rPr>
+      </w:pPr>
+      <w:r>
+        <w:rPr>
+          <w:i/>
+          <w:iCs/>
+          <w:sz w:val="24"/>
+          <w:szCs w:val="24"/>
+        </w:rPr>
+        <w:t>Classe Muro:</w:t>
+      </w:r>
+    </w:p>
+    <w:p>
+      <w:pPr>
+        <w:rPr>
+          <w:sz w:val="24"/>
+          <w:szCs w:val="24"/>
+        </w:rPr>
+      </w:pPr>
+      <w:r>
+        <w:rPr>
+          <w:sz w:val="24"/>
+          <w:szCs w:val="24"/>
+        </w:rPr>
+        <w:t>La classe Muro serve per rappresentare una casella di muro all’interno della mappa, con informazioni riguardo la sua posizione e visibilità.</w:t>
+      </w:r>
+    </w:p>
+    <w:p>
+      <w:pPr>
+        <w:rPr>
+          <w:i/>
+          <w:iCs/>
+          <w:sz w:val="24"/>
+          <w:szCs w:val="24"/>
+        </w:rPr>
+      </w:pPr>
+      <w:r>
+        <w:rPr>
+          <w:i/>
+          <w:iCs/>
+          <w:sz w:val="24"/>
+          <w:szCs w:val="24"/>
+        </w:rPr>
+        <w:t>Classe Posizione</w:t>
+      </w:r>
+      <w:r>
+        <w:rPr>
+          <w:i/>
+          <w:iCs/>
+          <w:sz w:val="24"/>
+          <w:szCs w:val="24"/>
+        </w:rPr>
+        <w:t>:</w:t>
+      </w:r>
+    </w:p>
+    <w:p>
+      <w:pPr>
+        <w:rPr>
+          <w:sz w:val="24"/>
+          <w:szCs w:val="24"/>
+        </w:rPr>
+      </w:pPr>
+      <w:r>
+        <w:rPr>
+          <w:sz w:val="24"/>
+          <w:szCs w:val="24"/>
+        </w:rPr>
+        <w:t>La classe Posizione rappresenta una coppia di coordinate che indicano la posizione di un oggetto all’interno della mappa di gioco. Definisce dei metodi per ottenere e impostare le coordinate della posizione.</w:t>
+      </w:r>
+    </w:p>
+    <w:p>
+      <w:pPr>
+        <w:rPr>
+          <w:i/>
+          <w:iCs/>
+          <w:sz w:val="24"/>
+          <w:szCs w:val="24"/>
+        </w:rPr>
+      </w:pPr>
+      <w:r>
+        <w:rPr>
+          <w:i/>
+          <w:iCs/>
+          <w:sz w:val="24"/>
+          <w:szCs w:val="24"/>
+        </w:rPr>
+        <w:t>Classe StatoCasella</w:t>
+      </w:r>
+      <w:r>
+        <w:rPr>
+          <w:i/>
+          <w:iCs/>
+          <w:sz w:val="24"/>
+          <w:szCs w:val="24"/>
+        </w:rPr>
+        <w:t>:</w:t>
+      </w:r>
+    </w:p>
+    <w:p>
+      <w:pPr>
+        <w:rPr>
+          <w:sz w:val="24"/>
+          <w:szCs w:val="24"/>
+        </w:rPr>
+      </w:pPr>
+      <w:r>
+        <w:rPr>
+          <w:sz w:val="24"/>
+          <w:szCs w:val="24"/>
+        </w:rPr>
+        <w:t>La classe StatoCasella rappresenta lo stato associato a una casella nella mappa di gioco. Definisce dei metodi per ottenere e impostare lo stato della casella.</w:t>
+      </w:r>
+    </w:p>
+    <w:p>
+      <w:pPr>
+        <w:rPr>
+          <w:i/>
+          <w:iCs/>
+          <w:sz w:val="24"/>
+          <w:szCs w:val="24"/>
+        </w:rPr>
+      </w:pPr>
+      <w:r>
+        <w:rPr>
+          <w:i/>
+          <w:iCs/>
+          <w:sz w:val="24"/>
+          <w:szCs w:val="24"/>
+        </w:rPr>
+        <w:t>Classe ThreadTempo</w:t>
+      </w:r>
+      <w:r>
+        <w:rPr>
+          <w:i/>
+          <w:iCs/>
+          <w:sz w:val="24"/>
+          <w:szCs w:val="24"/>
+        </w:rPr>
+        <w:t>:</w:t>
+      </w:r>
+    </w:p>
+    <w:p>
+      <w:pPr>
+        <w:rPr>
+          <w:sz w:val="24"/>
+          <w:szCs w:val="24"/>
+        </w:rPr>
+      </w:pPr>
+      <w:r>
+        <w:rPr>
+          <w:sz w:val="24"/>
+          <w:szCs w:val="24"/>
+        </w:rPr>
+        <w:t>La classe ThreadTempo ra</w:t>
+      </w:r>
+      <w:r>
+        <w:rPr>
+          <w:sz w:val="24"/>
+          <w:szCs w:val="24"/>
+        </w:rPr>
+        <w:t>ppresenta un thread dedicato al controllo del tempo di gioco e alla gestione degli eventi periodici nel corso del gioco.</w:t>
+      </w:r>
+    </w:p>
+    <w:p>
+      <w:pPr>
+        <w:rPr>
+          <w:i/>
+          <w:iCs/>
+          <w:sz w:val="24"/>
+          <w:szCs w:val="24"/>
+        </w:rPr>
+      </w:pPr>
+      <w:r>
+        <w:rPr>
+          <w:i/>
+          <w:iCs/>
+          <w:sz w:val="24"/>
+          <w:szCs w:val="24"/>
+        </w:rPr>
+        <w:t>Classe</w:t>
+      </w:r>
+      <w:r>
+        <w:rPr>
+          <w:i/>
+          <w:iCs/>
+          <w:sz w:val="24"/>
+          <w:szCs w:val="24"/>
+        </w:rPr>
+        <w:t xml:space="preserve"> Lavatrice:</w:t>
+      </w:r>
+    </w:p>
+    <w:p>
+      <w:pPr>
+        <w:rPr>
+          <w:sz w:val="24"/>
+          <w:szCs w:val="24"/>
+        </w:rPr>
+      </w:pPr>
+      <w:r>
+        <w:rPr>
+          <w:sz w:val="24"/>
+          <w:szCs w:val="24"/>
+        </w:rPr>
+        <w:t>La classe Lavatrice estende l’interfaccia Rompibile e rappresenta una lavatrice all’interno della mappa.</w:t>
+      </w:r>
+    </w:p>
+    <w:p>
+      <w:pPr>
+        <w:rPr>
+          <w:i/>
+          <w:iCs/>
+          <w:sz w:val="24"/>
+          <w:szCs w:val="24"/>
+        </w:rPr>
+      </w:pPr>
+      <w:r>
+        <w:rPr>
+          <w:i/>
+          <w:iCs/>
+          <w:sz w:val="24"/>
+          <w:szCs w:val="24"/>
+        </w:rPr>
+        <w:t>Classe</w:t>
+      </w:r>
+      <w:r>
+        <w:rPr>
+          <w:i/>
+          <w:iCs/>
+          <w:sz w:val="24"/>
+          <w:szCs w:val="24"/>
+        </w:rPr>
+        <w:t xml:space="preserve"> Rubinetto:</w:t>
+      </w:r>
+    </w:p>
+    <w:p>
+      <w:pPr>
+        <w:rPr>
+          <w:sz w:val="24"/>
+          <w:szCs w:val="24"/>
+        </w:rPr>
+      </w:pPr>
+      <w:r>
+        <w:rPr>
+          <w:sz w:val="24"/>
+          <w:szCs w:val="24"/>
+        </w:rPr>
+        <w:t>La classe Rubinetto estende l’interfaccia Rompibile e rappresenta un rubinetto all’interno della mappa.</w:t>
+      </w:r>
+    </w:p>
+    <w:p>
+      <w:pPr>
+        <w:rPr>
+          <w:i/>
+          <w:iCs/>
+          <w:sz w:val="24"/>
+          <w:szCs w:val="24"/>
+        </w:rPr>
+      </w:pPr>
+      <w:r>
+        <w:rPr>
+          <w:i/>
+          <w:iCs/>
+          <w:sz w:val="24"/>
+          <w:szCs w:val="24"/>
+        </w:rPr>
+        <w:t>Classe ElementoRompibile:</w:t>
+      </w:r>
+    </w:p>
+    <w:p>
+      <w:pPr>
+        <w:rPr>
+          <w:sz w:val="24"/>
+          <w:szCs w:val="24"/>
+        </w:rPr>
+      </w:pPr>
+      <w:r>
+        <w:rPr>
+          <w:sz w:val="24"/>
+          <w:szCs w:val="24"/>
+        </w:rPr>
+        <w:lastRenderedPageBreak/>
+        <w:t>Questa classe rappresenta un elemento nel gioco che può essere rotto e che quindi perde acqua. Dichiara infatti dei metodi per l’inizio della perdita di acqua, la sua espansione e la sua interruzione.</w:t>
+      </w:r>
+    </w:p>
+    <w:p>
+      <w:pPr>
+        <w:rPr>
+          <w:i/>
+          <w:iCs/>
+          <w:sz w:val="24"/>
+          <w:szCs w:val="24"/>
+        </w:rPr>
+      </w:pPr>
+      <w:r>
+        <w:rPr>
+          <w:i/>
+          <w:iCs/>
+          <w:sz w:val="24"/>
+          <w:szCs w:val="24"/>
+        </w:rPr>
+        <w:t>Classe Gioco:</w:t>
+      </w:r>
+    </w:p>
+    <w:p>
+      <w:pPr>
+        <w:rPr>
+          <w:sz w:val="24"/>
+          <w:szCs w:val="24"/>
+        </w:rPr>
+      </w:pPr>
+      <w:r>
+        <w:rPr>
+          <w:sz w:val="24"/>
+          <w:szCs w:val="24"/>
+        </w:rPr>
+        <w:t>Questa classe gestisce le dinamiche del gioco, le interazioni tra gli elementi e il flusso temporale.</w:t>
+      </w:r>
+    </w:p>
+    <w:p>
+      <w:pPr>
+        <w:rPr>
+          <w:sz w:val="24"/>
+          <w:szCs w:val="24"/>
+        </w:rPr>
+      </w:pPr>
+    </w:p>
+    <w:p>
+      <w:pPr>
+        <w:rPr>
+          <w:sz w:val="24"/>
+          <w:szCs w:val="24"/>
+        </w:rPr>
+      </w:pPr>
+    </w:p>
+    <w:p>
+      <w:pPr>
+        <w:rPr>
+          <w:sz w:val="24"/>
+          <w:szCs w:val="24"/>
+        </w:rPr>
+      </w:pPr>
+    </w:p>
+    <w:p>
+      <w:pPr>
+        <w:rPr>
+          <w:sz w:val="24"/>
+          <w:szCs w:val="24"/>
+        </w:rPr>
+      </w:pPr>
+    </w:p>
+    <w:p>
+      <w:pPr>
+        <w:rPr>
+          <w:sz w:val="24"/>
+          <w:szCs w:val="24"/>
+        </w:rPr>
+      </w:pPr>
+    </w:p>
+    <w:p>
+      <w:pPr>
+        <w:rPr>
+          <w:sz w:val="24"/>
+          <w:szCs w:val="24"/>
+        </w:rPr>
+      </w:pPr>
+    </w:p>
+    <w:p>
+      <w:pPr>
+        <w:rPr>
+          <w:sz w:val="24"/>
+          <w:szCs w:val="24"/>
+        </w:rPr>
+      </w:pPr>
+    </w:p>
+    <w:p>
+      <w:pPr>
+        <w:rPr>
+          <w:sz w:val="24"/>
+          <w:szCs w:val="24"/>
+        </w:rPr>
+      </w:pPr>
+    </w:p>
+    <w:p>
+      <w:pPr>
+        <w:rPr>
+          <w:sz w:val="24"/>
+          <w:szCs w:val="24"/>
+        </w:rPr>
+      </w:pPr>
+    </w:p>
+    <w:p>
+      <w:pPr>
+        <w:rPr>
+          <w:sz w:val="24"/>
+          <w:szCs w:val="24"/>
+        </w:rPr>
+      </w:pPr>
+    </w:p>
+    <w:p>
+      <w:pPr>
+        <w:rPr>
+          <w:sz w:val="24"/>
+          <w:szCs w:val="24"/>
+        </w:rPr>
+      </w:pPr>
+    </w:p>
+    <w:p>
+      <w:pPr>
+        <w:rPr>
+          <w:sz w:val="24"/>
+          <w:szCs w:val="24"/>
+        </w:rPr>
+      </w:pPr>
+    </w:p>
+    <w:p>
+      <w:pPr>
+        <w:rPr>
+          <w:sz w:val="24"/>
+          <w:szCs w:val="24"/>
+        </w:rPr>
+      </w:pPr>
+    </w:p>
+    <w:p>
+      <w:pPr>
+        <w:rPr>
+          <w:sz w:val="24"/>
+          <w:szCs w:val="24"/>
+        </w:rPr>
+      </w:pPr>
+    </w:p>
+    <w:p>
+      <w:pPr>
+        <w:rPr>
+          <w:sz w:val="24"/>
+          <w:szCs w:val="24"/>
+        </w:rPr>
+      </w:pPr>
+    </w:p>
+    <w:p>
+      <w:pPr>
+        <w:rPr>
+          <w:sz w:val="24"/>
+          <w:szCs w:val="24"/>
+        </w:rPr>
+      </w:pPr>
+    </w:p>
+    <w:p>
+      <w:pPr>
+        <w:rPr>
+          <w:sz w:val="24"/>
+          <w:szCs w:val="24"/>
+        </w:rPr>
+      </w:pPr>
+    </w:p>
+    <w:p>
+      <w:pPr>
+        <w:rPr>
+          <w:sz w:val="24"/>
+          <w:szCs w:val="24"/>
+        </w:rPr>
+      </w:pPr>
+    </w:p>
+    <w:p>
+      <w:pPr>
+        <w:rPr>
+          <w:sz w:val="24"/>
+          <w:szCs w:val="24"/>
+        </w:rPr>
+      </w:pPr>
+    </w:p>
+    <w:p>
+      <w:pPr>
+        <w:rPr>
+          <w:sz w:val="24"/>
+          <w:szCs w:val="24"/>
+        </w:rPr>
+      </w:pPr>
+      <w:r>
+        <w:rPr>
+          <w:sz w:val="24"/>
+          <w:szCs w:val="24"/>
+        </w:rPr>
+        <w:br w:type="page"/>
+      </w:r>
+    </w:p>
+    <w:p>
+      <w:pPr>
         <w:rPr>
           <w:b/>
           <w:bCs/>
           <w:sz w:val="28"/>
           <w:szCs w:val="28"/>
         </w:rPr>
+      </w:pPr>
+      <w:r>
+        <w:rPr>
+          <w:b/>
+          <w:bCs/>
+          <w:sz w:val="28"/>
+          <w:szCs w:val="28"/>
+        </w:rPr>
         <w:lastRenderedPageBreak/>
         <w:t>Funzionalità del Programma</w:t>
       </w:r>
@@ -1175,7 +1041,21 @@
           <w:sz w:val="24"/>
           <w:szCs w:val="24"/>
         </w:rPr>
-        <w:t xml:space="preserve">All’inizio del gioco viene generata una mappa 10x10, al cui interno saranno generati in posizioni casuali un robot, un gatto, delle lavatrici, dei rubinetti e dei fornelli. </w:t>
+        <w:t xml:space="preserve">All’inizio del gioco viene generata una mappa </w:t>
+      </w:r>
+      <w:r>
+        <w:rPr>
+          <w:sz w:val="24"/>
+          <w:szCs w:val="24"/>
+        </w:rPr>
+        <w:t>NxN</w:t>
+      </w:r>
+      <w:r>
+        <w:rPr>
+          <w:sz w:val="24"/>
+          <w:szCs w:val="24"/>
+        </w:rPr>
+        <w:t xml:space="preserve">, al cui interno saranno generati in posizioni casuali un robot, un gatto, delle lavatrici, dei rubinetti e dei fornelli. </w:t>
       </w:r>
       <w:r>
         <w:rPr>
@@ -1196,14 +1076,7 @@
           <w:sz w:val="24"/>
           <w:szCs w:val="24"/>
         </w:rPr>
-        <w:t xml:space="preserve"> </w:t>
-      </w:r>
-      <w:r>
-        <w:rPr>
-          <w:sz w:val="24"/>
-          <w:szCs w:val="24"/>
-        </w:rPr>
-        <w:t>Quando il robot avanza scopre le caselle coperte dal punto interrogativo.</w:t>
+        <w:t xml:space="preserve"> Quando il robot avanza scopre le caselle coperte dal punto interrogativo.</w:t>
       </w:r>
     </w:p>
     <w:p>
@@ -2281,49 +2154,7 @@
           <w:sz w:val="24"/>
           <w:szCs w:val="24"/>
         </w:rPr>
-        <w:t xml:space="preserve">Se invece il robot tenterà di </w:t>
-      </w:r>
-      <w:r>
-        <w:rPr>
-          <w:sz w:val="24"/>
-          <w:szCs w:val="24"/>
-        </w:rPr>
-        <w:t>spegnere un fornello già spento</w:t>
-      </w:r>
-      <w:r>
-        <w:rPr>
-          <w:sz w:val="24"/>
-          <w:szCs w:val="24"/>
-        </w:rPr>
-        <w:t xml:space="preserve"> verrà visualizzato </w:t>
-      </w:r>
-      <w:r>
-        <w:rPr>
-          <w:sz w:val="24"/>
-          <w:szCs w:val="24"/>
-        </w:rPr>
-        <w:t>il</w:t>
-      </w:r>
-      <w:r>
-        <w:rPr>
-          <w:sz w:val="24"/>
-          <w:szCs w:val="24"/>
-        </w:rPr>
-        <w:t xml:space="preserve"> messaggio “</w:t>
-      </w:r>
-      <w:r>
-        <w:rPr>
-          <w:sz w:val="24"/>
-          <w:szCs w:val="24"/>
-        </w:rPr>
-        <w:t>Il fornello è già spento</w:t>
-      </w:r>
-      <w:r>
-        <w:rPr>
-          <w:sz w:val="24"/>
-          <w:szCs w:val="24"/>
-        </w:rPr>
-        <w:t xml:space="preserve">”. </w:t>
+        <w:t xml:space="preserve">Se invece il robot tenterà di spegnere un fornello già spento verrà visualizzato il messaggio “Il fornello è già spento”. </w:t>
       </w:r>
     </w:p>
     <w:p>
@@ -2469,56 +2300,7 @@
           <w:sz w:val="24"/>
           <w:szCs w:val="24"/>
         </w:rPr>
-        <w:t xml:space="preserve">Se invece verrà premuto </w:t>
-      </w:r>
-      <w:r>
-        <w:rPr>
-          <w:sz w:val="24"/>
-          <w:szCs w:val="24"/>
-        </w:rPr>
-        <w:t>il tasto</w:t>
-      </w:r>
-      <w:r>
-        <w:rPr>
-          <w:sz w:val="24"/>
-          <w:szCs w:val="24"/>
-        </w:rPr>
-        <w:t xml:space="preserve"> quando nella direzione del robot non ci sarà </w:t>
-      </w:r>
-      <w:r>
-        <w:rPr>
-          <w:sz w:val="24"/>
-          <w:szCs w:val="24"/>
-        </w:rPr>
-        <w:t>nessun fornello</w:t>
-      </w:r>
-      <w:r>
-        <w:rPr>
-          <w:sz w:val="24"/>
-          <w:szCs w:val="24"/>
-        </w:rPr>
-        <w:t xml:space="preserve"> verrà visualizzato il messaggio “Nessun</w:t>
-      </w:r>
-      <w:r>
-        <w:rPr>
-          <w:sz w:val="24"/>
-          <w:szCs w:val="24"/>
-        </w:rPr>
-        <w:t xml:space="preserve"> fornello </w:t>
-      </w:r>
-      <w:r>
-        <w:rPr>
-          <w:sz w:val="24"/>
-          <w:szCs w:val="24"/>
-        </w:rPr>
-        <w:t>nella mia direzione”</w:t>
-      </w:r>
-      <w:r>
-        <w:rPr>
-          <w:sz w:val="24"/>
-          <w:szCs w:val="24"/>
-        </w:rPr>
-        <w:t>.</w:t>
+        <w:t>Se invece verrà premuto il tasto quando nella direzione del robot non ci sarà nessun fornello verrà visualizzato il messaggio “Nessun fornello nella mia direzione”.</w:t>
       </w:r>
     </w:p>
     <w:p>
@@ -2563,16 +2345,16 @@
         <w:rPr>
           <w:b/>
           <w:bCs/>
-          <w:sz w:val="24"/>
-          <w:szCs w:val="24"/>
+          <w:sz w:val="28"/>
+          <w:szCs w:val="28"/>
         </w:rPr>
       </w:pPr>
       <w:r>
         <w:rPr>
           <w:b/>
           <w:bCs/>
-          <w:sz w:val="24"/>
-          <w:szCs w:val="24"/>
+          <w:sz w:val="28"/>
+          <w:szCs w:val="28"/>
         </w:rPr>
         <w:lastRenderedPageBreak/>
         <w:t>Guida elementi del gioco:</w:t>
@@ -2581,8 +2363,8 @@
         <w:rPr>
           <w:b/>
           <w:bCs/>
-          <w:sz w:val="24"/>
-          <w:szCs w:val="24"/>
+          <w:sz w:val="28"/>
+          <w:szCs w:val="28"/>
         </w:rPr>
         <w:br/>
       </w:r>
@@ -3203,7 +2985,6 @@
         <w:rPr>
           <w:noProof/>
         </w:rPr>
-        <w:lastRenderedPageBreak/>
         <w:drawing>
           <wp:inline distT="0" distB="0" distL="0" distR="0" wp14:anchorId="02BEACEA" wp14:editId="67FC4607">
             <wp:extent cx="496373" cy="448733"/>
@@ -3694,18 +3475,21 @@
     </w:p>
     <w:p/>
     <w:p/>
-    <w:p/>
     <w:p>
       <w:pPr>
         <w:rPr>
           <w:b/>
           <w:bCs/>
+          <w:sz w:val="28"/>
+          <w:szCs w:val="28"/>
         </w:rPr>
       </w:pPr>
       <w:r>
         <w:rPr>
           <w:b/>
           <w:bCs/>
+          <w:sz w:val="28"/>
+          <w:szCs w:val="28"/>
         </w:rPr>
         <w:lastRenderedPageBreak/>
         <w:t>Guida comandi di gioco:</w:t>
@@ -3768,127 +3552,203 @@
     </w:p>
     <w:p/>
     <w:p>
-      <w:r>
-        <w:t>Sx: Gira il robot di 90</w:t>
-      </w:r>
-      <w:r>
-        <w:t>° verso sinistra</w:t>
-      </w:r>
-    </w:p>
-    <w:p>
-      <w:r>
-        <w:t>Avanza: Fa avanzare il robot di una casella nella direzione verso cui è girato</w:t>
-      </w:r>
-    </w:p>
-    <w:p>
-      <w:r>
-        <w:t>Dx: Gira il robot di 90° verso destra</w:t>
-      </w:r>
-    </w:p>
-    <w:p>
-      <w:r>
-        <w:t>Spegni: Spegne il fornello se acceso</w:t>
-      </w:r>
-    </w:p>
-    <w:p>
-      <w:r>
-        <w:t>Asciuga: Asciuga una casella di pavimento se questa è bagnata</w:t>
-      </w:r>
-    </w:p>
-    <w:p>
-      <w:r>
-        <w:t>Aggiusta Lavatrice: Ripara una lavatrice che sta perdendo acqua</w:t>
-      </w:r>
-    </w:p>
-    <w:p>
-      <w:r>
-        <w:t>Aggiusta Rubinetto: Ripara un rubinetto che sta perdendo acqua</w:t>
-      </w:r>
-    </w:p>
-    <w:p>
-      <w:r>
-        <w:t>Visualizza: Visualizza la mappa di gioco con tutte le caselle scoperte</w:t>
-      </w:r>
-    </w:p>
-    <w:p>
-      <w:pPr>
+      <w:pPr>
+        <w:rPr>
+          <w:sz w:val="24"/>
+          <w:szCs w:val="24"/>
+        </w:rPr>
+      </w:pPr>
+      <w:r>
         <w:rPr>
           <w:b/>
           <w:bCs/>
           <w:sz w:val="24"/>
           <w:szCs w:val="24"/>
         </w:rPr>
-      </w:pPr>
-    </w:p>
-    <w:p>
-      <w:pPr>
+        <w:t>Sx</w:t>
+      </w:r>
+      <w:r>
+        <w:rPr>
+          <w:sz w:val="24"/>
+          <w:szCs w:val="24"/>
+        </w:rPr>
+        <w:t>: Gira il robot di 90</w:t>
+      </w:r>
+      <w:r>
+        <w:rPr>
+          <w:sz w:val="24"/>
+          <w:szCs w:val="24"/>
+        </w:rPr>
+        <w:t>° verso sinistra</w:t>
+      </w:r>
+    </w:p>
+    <w:p>
+      <w:pPr>
+        <w:rPr>
+          <w:sz w:val="24"/>
+          <w:szCs w:val="24"/>
+        </w:rPr>
+      </w:pPr>
+      <w:r>
         <w:rPr>
           <w:b/>
           <w:bCs/>
           <w:sz w:val="24"/>
           <w:szCs w:val="24"/>
         </w:rPr>
-      </w:pPr>
-    </w:p>
-    <w:p>
-      <w:pPr>
+        <w:t>Avanza</w:t>
+      </w:r>
+      <w:r>
+        <w:rPr>
+          <w:sz w:val="24"/>
+          <w:szCs w:val="24"/>
+        </w:rPr>
+        <w:t>: Fa avanzare il robot di una casella nella direzione verso cui è girato</w:t>
+      </w:r>
+    </w:p>
+    <w:p>
+      <w:pPr>
+        <w:rPr>
+          <w:sz w:val="24"/>
+          <w:szCs w:val="24"/>
+        </w:rPr>
+      </w:pPr>
+      <w:r>
         <w:rPr>
           <w:b/>
           <w:bCs/>
           <w:sz w:val="24"/>
           <w:szCs w:val="24"/>
         </w:rPr>
-      </w:pPr>
-    </w:p>
-    <w:p>
-      <w:pPr>
+        <w:t>Dx</w:t>
+      </w:r>
+      <w:r>
+        <w:rPr>
+          <w:sz w:val="24"/>
+          <w:szCs w:val="24"/>
+        </w:rPr>
+        <w:t>: Gira il robot di 90° verso destra</w:t>
+      </w:r>
+    </w:p>
+    <w:p>
+      <w:pPr>
+        <w:rPr>
+          <w:sz w:val="24"/>
+          <w:szCs w:val="24"/>
+        </w:rPr>
+      </w:pPr>
+      <w:r>
         <w:rPr>
           <w:b/>
           <w:bCs/>
           <w:sz w:val="24"/>
           <w:szCs w:val="24"/>
         </w:rPr>
-      </w:pPr>
-    </w:p>
-    <w:p>
-      <w:pPr>
+        <w:t>Spegni</w:t>
+      </w:r>
+      <w:r>
+        <w:rPr>
+          <w:sz w:val="24"/>
+          <w:szCs w:val="24"/>
+        </w:rPr>
+        <w:t>: Spegne il fornello se acceso</w:t>
+      </w:r>
+    </w:p>
+    <w:p>
+      <w:pPr>
+        <w:rPr>
+          <w:sz w:val="24"/>
+          <w:szCs w:val="24"/>
+        </w:rPr>
+      </w:pPr>
+      <w:r>
         <w:rPr>
           <w:b/>
           <w:bCs/>
           <w:sz w:val="24"/>
           <w:szCs w:val="24"/>
         </w:rPr>
-      </w:pPr>
-    </w:p>
-    <w:p>
-      <w:pPr>
+        <w:t>Asciuga</w:t>
+      </w:r>
+      <w:r>
+        <w:rPr>
+          <w:sz w:val="24"/>
+          <w:szCs w:val="24"/>
+        </w:rPr>
+        <w:t>: Asciuga una casella di pavimento se questa è bagnata</w:t>
+      </w:r>
+    </w:p>
+    <w:p>
+      <w:pPr>
+        <w:rPr>
+          <w:sz w:val="24"/>
+          <w:szCs w:val="24"/>
+        </w:rPr>
+      </w:pPr>
+      <w:r>
         <w:rPr>
           <w:b/>
           <w:bCs/>
           <w:sz w:val="24"/>
           <w:szCs w:val="24"/>
         </w:rPr>
-      </w:pPr>
-    </w:p>
-    <w:p>
-      <w:pPr>
+        <w:t>Aggiusta Lavatrice</w:t>
+      </w:r>
+      <w:r>
+        <w:rPr>
+          <w:sz w:val="24"/>
+          <w:szCs w:val="24"/>
+        </w:rPr>
+        <w:t>: Ripara una lavatrice che sta perdendo acqua</w:t>
+      </w:r>
+    </w:p>
+    <w:p>
+      <w:pPr>
+        <w:rPr>
+          <w:sz w:val="24"/>
+          <w:szCs w:val="24"/>
+        </w:rPr>
+      </w:pPr>
+      <w:r>
         <w:rPr>
           <w:b/>
           <w:bCs/>
           <w:sz w:val="24"/>
           <w:szCs w:val="24"/>
         </w:rPr>
-      </w:pPr>
-    </w:p>
-    <w:p>
-      <w:pPr>
+        <w:t>Aggiusta Rubinetto</w:t>
+      </w:r>
+      <w:r>
+        <w:rPr>
+          <w:sz w:val="24"/>
+          <w:szCs w:val="24"/>
+        </w:rPr>
+        <w:t>: Ripara un rubinetto che sta perdendo acqua</w:t>
+      </w:r>
+    </w:p>
+    <w:p>
+      <w:pPr>
+        <w:rPr>
+          <w:sz w:val="24"/>
+          <w:szCs w:val="24"/>
+        </w:rPr>
+      </w:pPr>
+      <w:r>
         <w:rPr>
           <w:b/>
           <w:bCs/>
           <w:sz w:val="24"/>
           <w:szCs w:val="24"/>
         </w:rPr>
-      </w:pPr>
+        <w:t>Visualizza</w:t>
+      </w:r>
+      <w:r>
+        <w:rPr>
+          <w:sz w:val="24"/>
+          <w:szCs w:val="24"/>
+        </w:rPr>
+        <w:t>: Visualizza la mappa di gioco con tutte le caselle scoperte</w:t>
+      </w:r>
     </w:p>
     <w:p>
       <w:pPr>
@@ -3929,133 +3789,33 @@
           <w:szCs w:val="24"/>
         </w:rPr>
       </w:pPr>
-    </w:p>
-    <w:p>
-      <w:pPr>
+      <w:r>
         <w:rPr>
           <w:b/>
           <w:bCs/>
           <w:sz w:val="24"/>
           <w:szCs w:val="24"/>
         </w:rPr>
-      </w:pPr>
+        <w:br w:type="page"/>
+      </w:r>
     </w:p>
     <w:p>
       <w:pPr>
         <w:rPr>
           <w:b/>
           <w:bCs/>
-          <w:sz w:val="24"/>
-          <w:szCs w:val="24"/>
-        </w:rPr>
-      </w:pPr>
-    </w:p>
-    <w:p>
-      <w:pPr>
+          <w:sz w:val="28"/>
+          <w:szCs w:val="28"/>
+        </w:rPr>
+      </w:pPr>
+      <w:r>
         <w:rPr>
           <w:b/>
           <w:bCs/>
-          <w:sz w:val="24"/>
-          <w:szCs w:val="24"/>
-        </w:rPr>
-      </w:pPr>
-    </w:p>
-    <w:p>
-      <w:pPr>
-        <w:rPr>
-          <w:b/>
-          <w:bCs/>
-          <w:sz w:val="24"/>
-          <w:szCs w:val="24"/>
-        </w:rPr>
-      </w:pPr>
-    </w:p>
-    <w:p>
-      <w:pPr>
-        <w:rPr>
-          <w:b/>
-          <w:bCs/>
-          <w:sz w:val="24"/>
-          <w:szCs w:val="24"/>
-        </w:rPr>
-      </w:pPr>
-    </w:p>
-    <w:p>
-      <w:pPr>
-        <w:rPr>
-          <w:b/>
-          <w:bCs/>
-          <w:sz w:val="24"/>
-          <w:szCs w:val="24"/>
-        </w:rPr>
-      </w:pPr>
-    </w:p>
-    <w:p>
-      <w:pPr>
-        <w:rPr>
-          <w:b/>
-          <w:bCs/>
-          <w:sz w:val="24"/>
-          <w:szCs w:val="24"/>
-        </w:rPr>
-      </w:pPr>
-    </w:p>
-    <w:p>
-      <w:pPr>
-        <w:rPr>
-          <w:b/>
-          <w:bCs/>
-          <w:sz w:val="24"/>
-          <w:szCs w:val="24"/>
-        </w:rPr>
-      </w:pPr>
-    </w:p>
-    <w:p>
-      <w:pPr>
-        <w:rPr>
-          <w:b/>
-          <w:bCs/>
-          <w:sz w:val="24"/>
-          <w:szCs w:val="24"/>
-        </w:rPr>
-      </w:pPr>
-    </w:p>
-    <w:p>
-      <w:pPr>
-        <w:rPr>
-          <w:b/>
-          <w:bCs/>
-          <w:sz w:val="24"/>
-          <w:szCs w:val="24"/>
-        </w:rPr>
-      </w:pPr>
-    </w:p>
-    <w:p>
-      <w:pPr>
-        <w:rPr>
-          <w:b/>
-          <w:bCs/>
-          <w:sz w:val="24"/>
-          <w:szCs w:val="24"/>
-        </w:rPr>
-      </w:pPr>
-    </w:p>
-    <w:p>
-      <w:pPr>
-        <w:rPr>
-          <w:b/>
-          <w:bCs/>
-          <w:sz w:val="24"/>
-          <w:szCs w:val="24"/>
-        </w:rPr>
-      </w:pPr>
-      <w:r>
-        <w:rPr>
-          <w:b/>
-          <w:bCs/>
-          <w:sz w:val="24"/>
-          <w:szCs w:val="24"/>
-        </w:rPr>
+          <w:sz w:val="28"/>
+          <w:szCs w:val="28"/>
+        </w:rPr>
+        <w:lastRenderedPageBreak/>
         <w:t>Tabella</w:t>
       </w:r>
     </w:p>
@@ -5611,6 +5371,15 @@
 </file>
 
 <file path=customXml/item1.xml><?xml version="1.0" encoding="utf-8"?>
+<?mso-contentType ?>
+<FormTemplates xmlns="http://schemas.microsoft.com/sharepoint/v3/contenttype/forms">
+  <Display>DocumentLibraryForm</Display>
+  <Edit>DocumentLibraryForm</Edit>
+  <New>DocumentLibraryForm</New>
+</FormTemplates>
+</file>
+
+<file path=customXml/item2.xml><?xml version="1.0" encoding="utf-8"?>
 <ct:contentTypeSchema xmlns:ct="http://schemas.microsoft.com/office/2006/metadata/contentType" xmlns:ma="http://schemas.microsoft.com/office/2006/metadata/properties/metaAttributes" ct:_="" ma:_="" ma:contentTypeName="Document" ma:contentTypeID="0x0101008A0D87191138BD4081733121B67FD0B6" ma:contentTypeVersion="8" ma:contentTypeDescription="Create a new document." ma:contentTypeScope="" ma:versionID="370b4e8e00e569c34294589604466524">
   <xsd:schema xmlns:xsd="http://www.w3.org/2001/XMLSchema" xmlns:xs="http://www.w3.org/2001/XMLSchema" xmlns:p="http://schemas.microsoft.com/office/2006/metadata/properties" xmlns:ns3="36704490-04fe-4bc6-9010-169ea6d528b0" xmlns:ns4="c8041074-963c-445a-b06c-870b059ff404" targetNamespace="http://schemas.microsoft.com/office/2006/metadata/properties" ma:root="true" ma:fieldsID="face8c8aed7bf54d824e5d52ff840e54" ns3:_="" ns4:_="">
     <xsd:import namespace="36704490-04fe-4bc6-9010-169ea6d528b0"/>
@@ -5799,26 +5568,25 @@
 </ct:contentTypeSchema>
 </file>
 
-<file path=customXml/item2.xml><?xml version="1.0" encoding="utf-8"?>
-<?mso-contentType ?>
-<FormTemplates xmlns="http://schemas.microsoft.com/sharepoint/v3/contenttype/forms">
-  <Display>DocumentLibraryForm</Display>
-  <Edit>DocumentLibraryForm</Edit>
-  <New>DocumentLibraryForm</New>
-</FormTemplates>
+<file path=customXml/item3.xml><?xml version="1.0" encoding="utf-8"?>
+<b:Sources xmlns:b="http://schemas.openxmlformats.org/officeDocument/2006/bibliography" xmlns="http://schemas.openxmlformats.org/officeDocument/2006/bibliography" SelectedStyle="\APASixthEditionOfficeOnline.xsl" StyleName="APA" Version="6"/>
 </file>
 
-<file path=customXml/item3.xml><?xml version="1.0" encoding="utf-8"?>
+<file path=customXml/item4.xml><?xml version="1.0" encoding="utf-8"?>
 <p:properties xmlns:p="http://schemas.microsoft.com/office/2006/metadata/properties" xmlns:xsi="http://www.w3.org/2001/XMLSchema-instance" xmlns:pc="http://schemas.microsoft.com/office/infopath/2007/PartnerControls">
   <documentManagement/>
 </p:properties>
 </file>
 
-<file path=customXml/item4.xml><?xml version="1.0" encoding="utf-8"?>
-<b:Sources xmlns:b="http://schemas.openxmlformats.org/officeDocument/2006/bibliography" xmlns="http://schemas.openxmlformats.org/officeDocument/2006/bibliography" SelectedStyle="\APASixthEditionOfficeOnline.xsl" StyleName="APA" Version="6"/>
+<file path=customXml/itemProps1.xml><?xml version="1.0" encoding="utf-8"?>
+<ds:datastoreItem xmlns:ds="http://schemas.openxmlformats.org/officeDocument/2006/customXml" ds:itemID="{4B8797CE-DB70-4060-8F35-1B8EDCAF161C}">
+  <ds:schemaRefs>
+    <ds:schemaRef ds:uri="http://schemas.microsoft.com/sharepoint/v3/contenttype/forms"/>
+  </ds:schemaRefs>
+</ds:datastoreItem>
 </file>
 
-<file path=customXml/itemProps1.xml><?xml version="1.0" encoding="utf-8"?>
+<file path=customXml/itemProps2.xml><?xml version="1.0" encoding="utf-8"?>
 <ds:datastoreItem xmlns:ds="http://schemas.openxmlformats.org/officeDocument/2006/customXml" ds:itemID="{7EAA82C7-A030-4433-B947-7010B9F3D4A5}">
   <ds:schemaRefs>
     <ds:schemaRef ds:uri="http://schemas.microsoft.com/office/2006/metadata/contentType"/>
@@ -5837,35 +5605,19 @@
 </ds:datastoreItem>
 </file>
 
-<file path=customXml/itemProps2.xml><?xml version="1.0" encoding="utf-8"?>
-<ds:datastoreItem xmlns:ds="http://schemas.openxmlformats.org/officeDocument/2006/customXml" ds:itemID="{4B8797CE-DB70-4060-8F35-1B8EDCAF161C}">
+<file path=customXml/itemProps3.xml><?xml version="1.0" encoding="utf-8"?>
+<ds:datastoreItem xmlns:ds="http://schemas.openxmlformats.org/officeDocument/2006/customXml" ds:itemID="{3C551505-6AC4-418D-A415-8D2F02C9738F}">
   <ds:schemaRefs>
-    <ds:schemaRef ds:uri="http://schemas.microsoft.com/sharepoint/v3/contenttype/forms"/>
-  </ds:schemaRefs>
-</ds:datastoreItem>
-</file>
-
-<file path=customXml/itemProps3.xml><?xml version="1.0" encoding="utf-8"?>
-<ds:datastoreItem xmlns:ds="http://schemas.openxmlformats.org/officeDocument/2006/customXml" ds:itemID="{5B5CAC0B-5522-46AE-B5EE-E5137CBE1D25}">
-  <ds:schemaRefs>
-    <ds:schemaRef ds:uri="36704490-04fe-4bc6-9010-169ea6d528b0"/>
-    <ds:schemaRef ds:uri="http://schemas.microsoft.com/office/2006/documentManagement/types"/>
-    <ds:schemaRef ds:uri="http://schemas.microsoft.com/office/infopath/2007/PartnerControls"/>
-    <ds:schemaRef ds:uri="http://purl.org/dc/dcmitype/"/>
-    <ds:schemaRef ds:uri="http://purl.org/dc/terms/"/>
-    <ds:schemaRef ds:uri="http://schemas.openxmlformats.org/package/2006/metadata/core-properties"/>
-    <ds:schemaRef ds:uri="http://www.w3.org/XML/1998/namespace"/>
-    <ds:schemaRef ds:uri="http://schemas.microsoft.com/office/2006/metadata/properties"/>
-    <ds:schemaRef ds:uri="c8041074-963c-445a-b06c-870b059ff404"/>
-    <ds:schemaRef ds:uri="http://purl.org/dc/elements/1.1/"/>
+    <ds:schemaRef ds:uri="http://schemas.openxmlformats.org/officeDocument/2006/bibliography"/>
   </ds:schemaRefs>
 </ds:datastoreItem>
 </file>
 
 <file path=customXml/itemProps4.xml><?xml version="1.0" encoding="utf-8"?>
-<ds:datastoreItem xmlns:ds="http://schemas.openxmlformats.org/officeDocument/2006/customXml" ds:itemID="{3C551505-6AC4-418D-A415-8D2F02C9738F}">
+<ds:datastoreItem xmlns:ds="http://schemas.openxmlformats.org/officeDocument/2006/customXml" ds:itemID="{5B5CAC0B-5522-46AE-B5EE-E5137CBE1D25}">
   <ds:schemaRefs>
-    <ds:schemaRef ds:uri="http://schemas.openxmlformats.org/officeDocument/2006/bibliography"/>
+    <ds:schemaRef ds:uri="http://schemas.microsoft.com/office/2006/metadata/properties"/>
+    <ds:schemaRef ds:uri="http://schemas.microsoft.com/office/infopath/2007/PartnerControls"/>
   </ds:schemaRefs>
 </ds:datastoreItem>
 </file>
</xml_diff>